<commit_message>
update resume after Solers
</commit_message>
<xml_diff>
--- a/Kalyan Madanapalli Resume.docx
+++ b/Kalyan Madanapalli Resume.docx
@@ -219,7 +219,31 @@
         <w:rPr>
           <w:szCs w:val="18"/>
         </w:rPr>
-        <w:t xml:space="preserve"> (remote, part-time)</w:t>
+        <w:t xml:space="preserve"> (</w:t>
+      </w:r>
+      <w:r>
+        <w:rPr>
+          <w:szCs w:val="18"/>
+        </w:rPr>
+        <w:t xml:space="preserve">in-progress, </w:t>
+      </w:r>
+      <w:r>
+        <w:rPr>
+          <w:szCs w:val="18"/>
+        </w:rPr>
+        <w:t>remote,</w:t>
+      </w:r>
+      <w:r>
+        <w:rPr>
+          <w:szCs w:val="18"/>
+        </w:rPr>
+        <w:t xml:space="preserve"> </w:t>
+      </w:r>
+      <w:r>
+        <w:rPr>
+          <w:szCs w:val="18"/>
+        </w:rPr>
+        <w:t>part-time)</w:t>
       </w:r>
     </w:p>
     <w:p>
@@ -240,8 +264,6 @@
         </w:rPr>
         <w:t>Specialization: Machine Learning</w:t>
       </w:r>
-      <w:bookmarkStart w:id="0" w:name="_GoBack"/>
-      <w:bookmarkEnd w:id="0"/>
     </w:p>
     <w:p>
       <w:pPr>
@@ -490,13 +512,49 @@
         <w:rPr>
           <w:szCs w:val="18"/>
         </w:rPr>
+        <w:t>Spring</w:t>
+      </w:r>
+      <w:r>
+        <w:rPr>
+          <w:szCs w:val="18"/>
+        </w:rPr>
+        <w:t xml:space="preserve">, </w:t>
+      </w:r>
+      <w:r>
+        <w:rPr>
+          <w:szCs w:val="18"/>
+        </w:rPr>
+        <w:t>Hibernate</w:t>
+      </w:r>
+      <w:r>
+        <w:rPr>
+          <w:szCs w:val="18"/>
+        </w:rPr>
+        <w:t xml:space="preserve">, </w:t>
+      </w:r>
+      <w:r>
+        <w:rPr>
+          <w:szCs w:val="18"/>
+        </w:rPr>
         <w:t xml:space="preserve">PostgreSQL, </w:t>
       </w:r>
       <w:r>
         <w:rPr>
           <w:szCs w:val="18"/>
         </w:rPr>
-        <w:t xml:space="preserve">Redis, Spring, Hibernate, REST, </w:t>
+        <w:t xml:space="preserve">Redis, </w:t>
+      </w:r>
+      <w:r>
+        <w:rPr>
+          <w:szCs w:val="18"/>
+        </w:rPr>
+        <w:t>Tomcat</w:t>
+      </w:r>
+      <w:r>
+        <w:rPr>
+          <w:szCs w:val="18"/>
+        </w:rPr>
+        <w:t xml:space="preserve">, </w:t>
       </w:r>
       <w:r>
         <w:rPr>
@@ -508,7 +566,19 @@
         <w:rPr>
           <w:szCs w:val="18"/>
         </w:rPr>
-        <w:t xml:space="preserve">, </w:t>
+        <w:t>,</w:t>
+      </w:r>
+      <w:r>
+        <w:rPr>
+          <w:szCs w:val="18"/>
+        </w:rPr>
+        <w:t xml:space="preserve"> Mesos,</w:t>
+      </w:r>
+      <w:r>
+        <w:rPr>
+          <w:szCs w:val="18"/>
+        </w:rPr>
+        <w:t xml:space="preserve"> </w:t>
       </w:r>
       <w:r>
         <w:rPr>
@@ -576,12 +646,12 @@
       </w:tblPr>
       <w:tblGrid>
         <w:gridCol w:w="2335"/>
-        <w:gridCol w:w="6570"/>
-        <w:gridCol w:w="1885"/>
+        <w:gridCol w:w="6935"/>
+        <w:gridCol w:w="1520"/>
       </w:tblGrid>
       <w:tr>
         <w:trPr>
-          <w:trHeight w:val="1417"/>
+          <w:trHeight w:val="1057"/>
         </w:trPr>
         <w:tc>
           <w:tcPr>
@@ -605,13 +675,28 @@
                 <w:b/>
                 <w:sz w:val="20"/>
               </w:rPr>
-              <w:t>Software Developer at Solers, Inc</w:t>
+              <w:t>Solers, Inc</w:t>
+            </w:r>
+          </w:p>
+          <w:p>
+            <w:pPr>
+              <w:rPr>
+                <w:b/>
+                <w:sz w:val="20"/>
+              </w:rPr>
+            </w:pPr>
+            <w:r>
+              <w:rPr>
+                <w:b/>
+                <w:sz w:val="20"/>
+              </w:rPr>
+              <w:t>(Software Developer)</w:t>
             </w:r>
           </w:p>
         </w:tc>
         <w:tc>
           <w:tcPr>
-            <w:tcW w:w="6570" w:type="dxa"/>
+            <w:tcW w:w="6935" w:type="dxa"/>
             <w:tcBorders>
               <w:top w:val="nil"/>
               <w:left w:val="nil"/>
@@ -634,7 +719,19 @@
               <w:rPr>
                 <w:szCs w:val="18"/>
               </w:rPr>
-              <w:t>Working with processing satellite</w:t>
+              <w:t>Wor</w:t>
+            </w:r>
+            <w:r>
+              <w:rPr>
+                <w:szCs w:val="18"/>
+              </w:rPr>
+              <w:t>ked</w:t>
+            </w:r>
+            <w:r>
+              <w:rPr>
+                <w:szCs w:val="18"/>
+              </w:rPr>
+              <w:t xml:space="preserve"> with processing satellite</w:t>
             </w:r>
             <w:r>
               <w:rPr>
@@ -653,31 +750,6 @@
                 <w:szCs w:val="18"/>
               </w:rPr>
               <w:t>the backend</w:t>
-            </w:r>
-          </w:p>
-          <w:p>
-            <w:pPr>
-              <w:pStyle w:val="Address"/>
-              <w:numPr>
-                <w:ilvl w:val="0"/>
-                <w:numId w:val="14"/>
-              </w:numPr>
-              <w:spacing w:line="240" w:lineRule="auto"/>
-              <w:rPr>
-                <w:szCs w:val="18"/>
-              </w:rPr>
-            </w:pPr>
-            <w:r>
-              <w:rPr>
-                <w:szCs w:val="18"/>
-              </w:rPr>
-              <w:t xml:space="preserve">Worked with astrophysics algorithms </w:t>
-            </w:r>
-            <w:r>
-              <w:rPr>
-                <w:szCs w:val="18"/>
-              </w:rPr>
-              <w:t>such as propagating satellite orbits in time</w:t>
             </w:r>
           </w:p>
           <w:p>
@@ -749,7 +821,7 @@
         </w:tc>
         <w:tc>
           <w:tcPr>
-            <w:tcW w:w="1885" w:type="dxa"/>
+            <w:tcW w:w="1520" w:type="dxa"/>
             <w:tcBorders>
               <w:top w:val="nil"/>
               <w:left w:val="nil"/>
@@ -767,28 +839,76 @@
             </w:pPr>
           </w:p>
           <w:p>
-            <w:r>
+            <w:pPr>
               <w:rPr>
                 <w:color w:val="39A5B7" w:themeColor="accent1"/>
-                <w:sz w:val="24"/>
-                <w:szCs w:val="24"/>
-              </w:rPr>
-              <w:t>June 2018</w:t>
-            </w:r>
+                <w:szCs w:val="18"/>
+              </w:rPr>
+            </w:pPr>
             <w:r>
               <w:rPr>
                 <w:color w:val="39A5B7" w:themeColor="accent1"/>
-                <w:sz w:val="24"/>
-                <w:szCs w:val="24"/>
-              </w:rPr>
-              <w:t xml:space="preserve"> to Present</w:t>
+                <w:szCs w:val="18"/>
+              </w:rPr>
+              <w:t xml:space="preserve">June </w:t>
+            </w:r>
+            <w:r>
+              <w:rPr>
+                <w:color w:val="39A5B7" w:themeColor="accent1"/>
+                <w:szCs w:val="18"/>
+              </w:rPr>
+              <w:t>2018</w:t>
+            </w:r>
+            <w:r>
+              <w:rPr>
+                <w:color w:val="39A5B7" w:themeColor="accent1"/>
+                <w:szCs w:val="18"/>
+              </w:rPr>
+              <w:t xml:space="preserve"> </w:t>
+            </w:r>
+            <w:r>
+              <w:rPr>
+                <w:color w:val="39A5B7" w:themeColor="accent1"/>
+                <w:szCs w:val="18"/>
+              </w:rPr>
+              <w:t>–</w:t>
+            </w:r>
+            <w:r>
+              <w:rPr>
+                <w:color w:val="39A5B7" w:themeColor="accent1"/>
+                <w:szCs w:val="18"/>
+              </w:rPr>
+              <w:t xml:space="preserve"> </w:t>
+            </w:r>
+          </w:p>
+          <w:p>
+            <w:pPr>
+              <w:rPr>
+                <w:szCs w:val="18"/>
+              </w:rPr>
+            </w:pPr>
+            <w:r>
+              <w:rPr>
+                <w:color w:val="39A5B7" w:themeColor="accent1"/>
+                <w:szCs w:val="18"/>
+              </w:rPr>
+              <w:t xml:space="preserve">June </w:t>
+            </w:r>
+            <w:r>
+              <w:rPr>
+                <w:color w:val="39A5B7" w:themeColor="accent1"/>
+                <w:szCs w:val="18"/>
+              </w:rPr>
+              <w:t>2019</w:t>
             </w:r>
           </w:p>
         </w:tc>
+        <w:bookmarkStart w:id="0" w:name="_GoBack"/>
+        <w:bookmarkEnd w:id="0"/>
       </w:tr>
       <w:tr>
         <w:trPr>
-          <w:trHeight w:val="1182"/>
+          <w:trHeight w:val="1254"/>
         </w:trPr>
         <w:tc>
           <w:tcPr>
@@ -801,27 +921,58 @@
             </w:tcBorders>
           </w:tcPr>
           <w:p>
-            <w:r>
+            <w:pPr>
               <w:rPr>
                 <w:rFonts w:eastAsia="Arial" w:cs="Arial"/>
                 <w:b/>
                 <w:sz w:val="20"/>
               </w:rPr>
-              <w:t>Co-op at Solers</w:t>
-            </w:r>
+            </w:pPr>
             <w:r>
               <w:rPr>
                 <w:rFonts w:eastAsia="Arial" w:cs="Arial"/>
                 <w:b/>
                 <w:sz w:val="20"/>
               </w:rPr>
-              <w:t>, Inc</w:t>
+              <w:t>Solers, Inc</w:t>
+            </w:r>
+          </w:p>
+          <w:p>
+            <w:pPr>
+              <w:rPr>
+                <w:b/>
+                <w:bCs/>
+              </w:rPr>
+            </w:pPr>
+            <w:r>
+              <w:rPr>
+                <w:b/>
+                <w:bCs/>
+                <w:sz w:val="20"/>
+              </w:rPr>
+              <w:t>(</w:t>
+            </w:r>
+            <w:r>
+              <w:rPr>
+                <w:b/>
+                <w:bCs/>
+                <w:sz w:val="20"/>
+              </w:rPr>
+              <w:t>Software Co-op</w:t>
+            </w:r>
+            <w:r>
+              <w:rPr>
+                <w:b/>
+                <w:bCs/>
+                <w:sz w:val="20"/>
+              </w:rPr>
+              <w:t>)</w:t>
             </w:r>
           </w:p>
         </w:tc>
         <w:tc>
           <w:tcPr>
-            <w:tcW w:w="6570" w:type="dxa"/>
+            <w:tcW w:w="6935" w:type="dxa"/>
             <w:tcBorders>
               <w:left w:val="nil"/>
               <w:right w:val="nil"/>
@@ -935,7 +1086,7 @@
         </w:tc>
         <w:tc>
           <w:tcPr>
-            <w:tcW w:w="1885" w:type="dxa"/>
+            <w:tcW w:w="1520" w:type="dxa"/>
             <w:tcBorders>
               <w:top w:val="nil"/>
               <w:left w:val="nil"/>
@@ -953,20 +1104,66 @@
             </w:pPr>
           </w:p>
           <w:p>
+            <w:pPr>
+              <w:rPr>
+                <w:szCs w:val="18"/>
+              </w:rPr>
+            </w:pPr>
             <w:r>
               <w:rPr>
                 <w:color w:val="39A5B7" w:themeColor="accent1"/>
-                <w:sz w:val="24"/>
-                <w:szCs w:val="24"/>
-              </w:rPr>
-              <w:t>Summer, Fall 2017</w:t>
+                <w:szCs w:val="18"/>
+              </w:rPr>
+              <w:t xml:space="preserve">May </w:t>
+            </w:r>
+            <w:r>
+              <w:rPr>
+                <w:color w:val="39A5B7" w:themeColor="accent1"/>
+                <w:szCs w:val="18"/>
+              </w:rPr>
+              <w:t>2017</w:t>
+            </w:r>
+            <w:r>
+              <w:rPr>
+                <w:color w:val="39A5B7" w:themeColor="accent1"/>
+                <w:szCs w:val="18"/>
+              </w:rPr>
+              <w:t xml:space="preserve"> </w:t>
+            </w:r>
+            <w:r>
+              <w:rPr>
+                <w:color w:val="39A5B7" w:themeColor="accent1"/>
+                <w:szCs w:val="18"/>
+              </w:rPr>
+              <w:t>–</w:t>
+            </w:r>
+            <w:r>
+              <w:rPr>
+                <w:color w:val="39A5B7" w:themeColor="accent1"/>
+                <w:szCs w:val="18"/>
+              </w:rPr>
+              <w:t xml:space="preserve"> </w:t>
+            </w:r>
+            <w:r>
+              <w:rPr>
+                <w:color w:val="39A5B7" w:themeColor="accent1"/>
+                <w:szCs w:val="18"/>
+              </w:rPr>
+              <w:t xml:space="preserve">December </w:t>
+            </w:r>
+            <w:r>
+              <w:rPr>
+                <w:color w:val="39A5B7" w:themeColor="accent1"/>
+                <w:szCs w:val="18"/>
+              </w:rPr>
+              <w:t>2017</w:t>
             </w:r>
           </w:p>
         </w:tc>
       </w:tr>
       <w:tr>
         <w:trPr>
-          <w:trHeight w:val="957"/>
+          <w:trHeight w:val="1047"/>
         </w:trPr>
         <w:tc>
           <w:tcPr>
@@ -1009,7 +1206,7 @@
         </w:tc>
         <w:tc>
           <w:tcPr>
-            <w:tcW w:w="6570" w:type="dxa"/>
+            <w:tcW w:w="6935" w:type="dxa"/>
             <w:tcBorders>
               <w:left w:val="nil"/>
               <w:bottom w:val="single" w:sz="4" w:space="0" w:color="BFBFBF" w:themeColor="background1" w:themeShade="BF"/>
@@ -1088,7 +1285,7 @@
         </w:tc>
         <w:tc>
           <w:tcPr>
-            <w:tcW w:w="1885" w:type="dxa"/>
+            <w:tcW w:w="1520" w:type="dxa"/>
             <w:tcBorders>
               <w:top w:val="nil"/>
               <w:left w:val="nil"/>
@@ -1106,13 +1303,59 @@
             </w:pPr>
           </w:p>
           <w:p>
+            <w:pPr>
+              <w:rPr>
+                <w:szCs w:val="18"/>
+              </w:rPr>
+            </w:pPr>
             <w:r>
               <w:rPr>
                 <w:color w:val="39A5B7" w:themeColor="accent1"/>
-                <w:sz w:val="24"/>
-                <w:szCs w:val="24"/>
-              </w:rPr>
-              <w:t>Summer 2017</w:t>
+                <w:szCs w:val="18"/>
+              </w:rPr>
+              <w:t xml:space="preserve">June </w:t>
+            </w:r>
+            <w:r>
+              <w:rPr>
+                <w:color w:val="39A5B7" w:themeColor="accent1"/>
+                <w:szCs w:val="18"/>
+              </w:rPr>
+              <w:t>2017</w:t>
+            </w:r>
+            <w:r>
+              <w:rPr>
+                <w:color w:val="39A5B7" w:themeColor="accent1"/>
+                <w:szCs w:val="18"/>
+              </w:rPr>
+              <w:t xml:space="preserve"> </w:t>
+            </w:r>
+            <w:r>
+              <w:rPr>
+                <w:color w:val="39A5B7" w:themeColor="accent1"/>
+                <w:szCs w:val="18"/>
+              </w:rPr>
+              <w:t>–</w:t>
+            </w:r>
+            <w:r>
+              <w:rPr>
+                <w:color w:val="39A5B7" w:themeColor="accent1"/>
+                <w:szCs w:val="18"/>
+              </w:rPr>
+              <w:t xml:space="preserve"> </w:t>
+            </w:r>
+            <w:r>
+              <w:rPr>
+                <w:color w:val="39A5B7" w:themeColor="accent1"/>
+                <w:szCs w:val="18"/>
+              </w:rPr>
+              <w:t xml:space="preserve">August </w:t>
+            </w:r>
+            <w:r>
+              <w:rPr>
+                <w:color w:val="39A5B7" w:themeColor="accent1"/>
+                <w:szCs w:val="18"/>
+              </w:rPr>
+              <w:t>2017</w:t>
             </w:r>
           </w:p>
         </w:tc>
@@ -1143,7 +1386,7 @@
         </w:tc>
         <w:tc>
           <w:tcPr>
-            <w:tcW w:w="6570" w:type="dxa"/>
+            <w:tcW w:w="6935" w:type="dxa"/>
             <w:tcBorders>
               <w:left w:val="nil"/>
               <w:bottom w:val="nil"/>
@@ -1203,7 +1446,7 @@
         </w:tc>
         <w:tc>
           <w:tcPr>
-            <w:tcW w:w="1885" w:type="dxa"/>
+            <w:tcW w:w="1520" w:type="dxa"/>
             <w:tcBorders>
               <w:top w:val="nil"/>
               <w:left w:val="nil"/>
@@ -1212,6 +1455,11 @@
             </w:tcBorders>
           </w:tcPr>
           <w:p>
+            <w:pPr>
+              <w:rPr>
+                <w:szCs w:val="18"/>
+              </w:rPr>
+            </w:pPr>
             <w:r>
               <w:rPr>
                 <w:color w:val="39A5B7" w:themeColor="accent1"/>
@@ -1223,10 +1471,51 @@
             <w:r>
               <w:rPr>
                 <w:color w:val="39A5B7" w:themeColor="accent1"/>
-                <w:sz w:val="24"/>
-                <w:szCs w:val="24"/>
-              </w:rPr>
-              <w:t>Spring 2017</w:t>
+                <w:szCs w:val="18"/>
+              </w:rPr>
+              <w:t xml:space="preserve">January </w:t>
+            </w:r>
+            <w:r>
+              <w:rPr>
+                <w:color w:val="39A5B7" w:themeColor="accent1"/>
+                <w:szCs w:val="18"/>
+              </w:rPr>
+              <w:t>2017</w:t>
+            </w:r>
+            <w:r>
+              <w:rPr>
+                <w:color w:val="39A5B7" w:themeColor="accent1"/>
+                <w:szCs w:val="18"/>
+              </w:rPr>
+              <w:t xml:space="preserve"> </w:t>
+            </w:r>
+            <w:r>
+              <w:rPr>
+                <w:color w:val="39A5B7" w:themeColor="accent1"/>
+                <w:szCs w:val="18"/>
+              </w:rPr>
+              <w:t>–</w:t>
+            </w:r>
+            <w:r>
+              <w:rPr>
+                <w:color w:val="39A5B7" w:themeColor="accent1"/>
+                <w:szCs w:val="18"/>
+              </w:rPr>
+              <w:t xml:space="preserve"> </w:t>
+            </w:r>
+            <w:r>
+              <w:rPr>
+                <w:color w:val="39A5B7" w:themeColor="accent1"/>
+                <w:szCs w:val="18"/>
+              </w:rPr>
+              <w:t xml:space="preserve">May </w:t>
+            </w:r>
+            <w:r>
+              <w:rPr>
+                <w:color w:val="39A5B7" w:themeColor="accent1"/>
+                <w:szCs w:val="18"/>
+              </w:rPr>
+              <w:t>2017</w:t>
             </w:r>
           </w:p>
         </w:tc>
@@ -1274,8 +1563,8 @@
       </w:tblPr>
       <w:tblGrid>
         <w:gridCol w:w="2335"/>
-        <w:gridCol w:w="6570"/>
-        <w:gridCol w:w="1885"/>
+        <w:gridCol w:w="8195"/>
+        <w:gridCol w:w="260"/>
       </w:tblGrid>
       <w:tr>
         <w:trPr>
@@ -1304,7 +1593,7 @@
         </w:tc>
         <w:tc>
           <w:tcPr>
-            <w:tcW w:w="6570" w:type="dxa"/>
+            <w:tcW w:w="8195" w:type="dxa"/>
             <w:tcBorders>
               <w:top w:val="nil"/>
               <w:left w:val="nil"/>
@@ -1377,7 +1666,26 @@
         </w:tc>
         <w:tc>
           <w:tcPr>
-            <w:tcW w:w="1885" w:type="dxa"/>
+            <w:tcW w:w="260" w:type="dxa"/>
+            <w:tcBorders>
+              <w:top w:val="nil"/>
+              <w:left w:val="nil"/>
+              <w:bottom w:val="nil"/>
+              <w:right w:val="nil"/>
+            </w:tcBorders>
+          </w:tcPr>
+          <w:p/>
+        </w:tc>
+      </w:tr>
+      <w:tr>
+        <w:trPr>
+          <w:gridAfter w:val="1"/>
+          <w:wAfter w:w="260" w:type="dxa"/>
+          <w:trHeight w:val="721"/>
+        </w:trPr>
+        <w:tc>
+          <w:tcPr>
+            <w:tcW w:w="2335" w:type="dxa"/>
             <w:tcBorders>
               <w:top w:val="nil"/>
               <w:left w:val="nil"/>
@@ -1386,13 +1694,107 @@
             </w:tcBorders>
           </w:tcPr>
           <w:p>
-            <w:r>
-              <w:rPr>
-                <w:color w:val="39A5B7" w:themeColor="accent1"/>
-                <w:sz w:val="24"/>
-                <w:szCs w:val="24"/>
-              </w:rPr>
-              <w:t>Summer 2018</w:t>
+            <w:pPr>
+              <w:rPr>
+                <w:rFonts w:eastAsia="Arial" w:cs="Arial"/>
+                <w:b/>
+                <w:sz w:val="20"/>
+              </w:rPr>
+            </w:pPr>
+          </w:p>
+          <w:p>
+            <w:r>
+              <w:rPr>
+                <w:rFonts w:eastAsia="Arial" w:cs="Arial"/>
+                <w:b/>
+                <w:sz w:val="20"/>
+              </w:rPr>
+              <w:t>AutoDrive Challenge</w:t>
+            </w:r>
+          </w:p>
+        </w:tc>
+        <w:tc>
+          <w:tcPr>
+            <w:tcW w:w="8195" w:type="dxa"/>
+            <w:tcBorders>
+              <w:left w:val="nil"/>
+              <w:bottom w:val="single" w:sz="4" w:space="0" w:color="BFBFBF" w:themeColor="background1" w:themeShade="BF"/>
+              <w:right w:val="nil"/>
+            </w:tcBorders>
+          </w:tcPr>
+          <w:p>
+            <w:pPr>
+              <w:pStyle w:val="ListParagraph"/>
+              <w:numPr>
+                <w:ilvl w:val="0"/>
+                <w:numId w:val="14"/>
+              </w:numPr>
+              <w:spacing w:after="160" w:line="259" w:lineRule="auto"/>
+              <w:rPr>
+                <w:rFonts w:cs="Times New Roman"/>
+                <w:szCs w:val="18"/>
+              </w:rPr>
+            </w:pPr>
+            <w:proofErr w:type="gramStart"/>
+            <w:r>
+              <w:rPr>
+                <w:rFonts w:cs="Times New Roman"/>
+                <w:szCs w:val="18"/>
+              </w:rPr>
+              <w:t>3 year</w:t>
+            </w:r>
+            <w:proofErr w:type="gramEnd"/>
+            <w:r>
+              <w:rPr>
+                <w:rFonts w:cs="Times New Roman"/>
+                <w:szCs w:val="18"/>
+              </w:rPr>
+              <w:t xml:space="preserve"> competition to develop an autonomous vehicle to navigate an urban driving course </w:t>
+            </w:r>
+          </w:p>
+          <w:p>
+            <w:pPr>
+              <w:pStyle w:val="ListParagraph"/>
+              <w:numPr>
+                <w:ilvl w:val="0"/>
+                <w:numId w:val="14"/>
+              </w:numPr>
+              <w:spacing w:after="160" w:line="259" w:lineRule="auto"/>
+              <w:rPr>
+                <w:rFonts w:cs="Times New Roman"/>
+                <w:szCs w:val="18"/>
+              </w:rPr>
+            </w:pPr>
+            <w:r>
+              <w:rPr>
+                <w:rFonts w:cs="Times New Roman"/>
+                <w:szCs w:val="18"/>
+              </w:rPr>
+              <w:t>Developed a camera-based stop sign detection node in ROS</w:t>
+            </w:r>
+          </w:p>
+          <w:p>
+            <w:pPr>
+              <w:pStyle w:val="ListParagraph"/>
+              <w:numPr>
+                <w:ilvl w:val="0"/>
+                <w:numId w:val="14"/>
+              </w:numPr>
+              <w:spacing w:after="160" w:line="259" w:lineRule="auto"/>
+              <w:rPr>
+                <w:rFonts w:cs="Times New Roman"/>
+                <w:szCs w:val="18"/>
+              </w:rPr>
+            </w:pPr>
+            <w:r>
+              <w:rPr>
+                <w:rFonts w:cs="Times New Roman"/>
+                <w:szCs w:val="18"/>
+              </w:rPr>
+              <w:t>Worked with modeling sensors like LiDar in PreScan</w:t>
+            </w:r>
+            <w:r>
+              <w:t xml:space="preserve"> </w:t>
             </w:r>
           </w:p>
         </w:tc>
@@ -1412,170 +1814,22 @@
             </w:tcBorders>
           </w:tcPr>
           <w:p>
-            <w:pPr>
+            <w:r>
               <w:rPr>
                 <w:rFonts w:eastAsia="Arial" w:cs="Arial"/>
                 <w:b/>
                 <w:sz w:val="20"/>
               </w:rPr>
-            </w:pPr>
-          </w:p>
-          <w:p>
-            <w:r>
-              <w:rPr>
-                <w:rFonts w:eastAsia="Arial" w:cs="Arial"/>
-                <w:b/>
-                <w:sz w:val="20"/>
-              </w:rPr>
-              <w:t>AutoDrive Challenge</w:t>
+              <w:t>TA Tips</w:t>
+            </w:r>
+            <w:r>
+              <w:t xml:space="preserve"> </w:t>
             </w:r>
           </w:p>
         </w:tc>
         <w:tc>
           <w:tcPr>
-            <w:tcW w:w="6570" w:type="dxa"/>
-            <w:tcBorders>
-              <w:left w:val="nil"/>
-              <w:bottom w:val="single" w:sz="4" w:space="0" w:color="BFBFBF" w:themeColor="background1" w:themeShade="BF"/>
-              <w:right w:val="nil"/>
-            </w:tcBorders>
-          </w:tcPr>
-          <w:p>
-            <w:pPr>
-              <w:pStyle w:val="ListParagraph"/>
-              <w:numPr>
-                <w:ilvl w:val="0"/>
-                <w:numId w:val="14"/>
-              </w:numPr>
-              <w:spacing w:after="160" w:line="259" w:lineRule="auto"/>
-              <w:rPr>
-                <w:rFonts w:cs="Times New Roman"/>
-                <w:szCs w:val="18"/>
-              </w:rPr>
-            </w:pPr>
-            <w:proofErr w:type="gramStart"/>
-            <w:r>
-              <w:rPr>
-                <w:rFonts w:cs="Times New Roman"/>
-                <w:szCs w:val="18"/>
-              </w:rPr>
-              <w:t>3 year</w:t>
-            </w:r>
-            <w:proofErr w:type="gramEnd"/>
-            <w:r>
-              <w:rPr>
-                <w:rFonts w:cs="Times New Roman"/>
-                <w:szCs w:val="18"/>
-              </w:rPr>
-              <w:t xml:space="preserve"> competition to develop an autonomous vehicle to navigate an urban driving course </w:t>
-            </w:r>
-          </w:p>
-          <w:p>
-            <w:pPr>
-              <w:pStyle w:val="ListParagraph"/>
-              <w:numPr>
-                <w:ilvl w:val="0"/>
-                <w:numId w:val="14"/>
-              </w:numPr>
-              <w:spacing w:after="160" w:line="259" w:lineRule="auto"/>
-              <w:rPr>
-                <w:rFonts w:cs="Times New Roman"/>
-                <w:szCs w:val="18"/>
-              </w:rPr>
-            </w:pPr>
-            <w:r>
-              <w:rPr>
-                <w:rFonts w:cs="Times New Roman"/>
-                <w:szCs w:val="18"/>
-              </w:rPr>
-              <w:t>Developed a camera-based stop sign detection node in ROS</w:t>
-            </w:r>
-          </w:p>
-          <w:p>
-            <w:pPr>
-              <w:pStyle w:val="ListParagraph"/>
-              <w:numPr>
-                <w:ilvl w:val="0"/>
-                <w:numId w:val="14"/>
-              </w:numPr>
-              <w:spacing w:after="160" w:line="259" w:lineRule="auto"/>
-              <w:rPr>
-                <w:rFonts w:cs="Times New Roman"/>
-                <w:szCs w:val="18"/>
-              </w:rPr>
-            </w:pPr>
-            <w:r>
-              <w:rPr>
-                <w:rFonts w:cs="Times New Roman"/>
-                <w:szCs w:val="18"/>
-              </w:rPr>
-              <w:t>Worked with modeling sensors like LiDar in PreScan</w:t>
-            </w:r>
-            <w:r>
-              <w:t xml:space="preserve"> </w:t>
-            </w:r>
-          </w:p>
-        </w:tc>
-        <w:tc>
-          <w:tcPr>
-            <w:tcW w:w="1885" w:type="dxa"/>
-            <w:tcBorders>
-              <w:top w:val="nil"/>
-              <w:left w:val="nil"/>
-              <w:bottom w:val="nil"/>
-              <w:right w:val="nil"/>
-            </w:tcBorders>
-          </w:tcPr>
-          <w:p>
-            <w:pPr>
-              <w:rPr>
-                <w:color w:val="39A5B7" w:themeColor="accent1"/>
-                <w:sz w:val="24"/>
-                <w:szCs w:val="24"/>
-              </w:rPr>
-            </w:pPr>
-            <w:r>
-              <w:rPr>
-                <w:color w:val="39A5B7" w:themeColor="accent1"/>
-                <w:sz w:val="24"/>
-                <w:szCs w:val="24"/>
-              </w:rPr>
-              <w:t>Fall 2017, Spring 2018</w:t>
-            </w:r>
-          </w:p>
-        </w:tc>
-      </w:tr>
-      <w:tr>
-        <w:trPr>
-          <w:trHeight w:val="721"/>
-        </w:trPr>
-        <w:tc>
-          <w:tcPr>
-            <w:tcW w:w="2335" w:type="dxa"/>
-            <w:tcBorders>
-              <w:top w:val="nil"/>
-              <w:left w:val="nil"/>
-              <w:bottom w:val="nil"/>
-              <w:right w:val="nil"/>
-            </w:tcBorders>
-          </w:tcPr>
-          <w:p>
-            <w:r>
-              <w:rPr>
-                <w:rFonts w:eastAsia="Arial" w:cs="Arial"/>
-                <w:b/>
-                <w:sz w:val="20"/>
-              </w:rPr>
-              <w:t>TA Tips</w:t>
-            </w:r>
-            <w:r>
-              <w:t xml:space="preserve"> </w:t>
-            </w:r>
-          </w:p>
-        </w:tc>
-        <w:tc>
-          <w:tcPr>
-            <w:tcW w:w="6570" w:type="dxa"/>
+            <w:tcW w:w="8195" w:type="dxa"/>
             <w:tcBorders>
               <w:left w:val="nil"/>
               <w:bottom w:val="nil"/>
@@ -1611,7 +1865,7 @@
         </w:tc>
         <w:tc>
           <w:tcPr>
-            <w:tcW w:w="1885" w:type="dxa"/>
+            <w:tcW w:w="260" w:type="dxa"/>
             <w:tcBorders>
               <w:top w:val="nil"/>
               <w:left w:val="nil"/>
@@ -1619,16 +1873,7 @@
               <w:right w:val="nil"/>
             </w:tcBorders>
           </w:tcPr>
-          <w:p>
-            <w:r>
-              <w:rPr>
-                <w:color w:val="39A5B7" w:themeColor="accent1"/>
-                <w:sz w:val="24"/>
-                <w:szCs w:val="24"/>
-              </w:rPr>
-              <w:t>Spring, Summer 2017</w:t>
-            </w:r>
-          </w:p>
+          <w:p/>
         </w:tc>
       </w:tr>
     </w:tbl>
@@ -3470,7 +3715,7 @@
       </w:pPr>
     </w:pPrDefault>
   </w:docDefaults>
-  <w:latentStyles w:defLockedState="0" w:defUIPriority="99" w:defSemiHidden="0" w:defUnhideWhenUsed="0" w:defQFormat="0" w:count="375">
+  <w:latentStyles w:defLockedState="0" w:defUIPriority="99" w:defSemiHidden="0" w:defUnhideWhenUsed="0" w:defQFormat="0" w:count="376">
     <w:lsdException w:name="Normal" w:uiPriority="0" w:qFormat="1"/>
     <w:lsdException w:name="heading 1" w:uiPriority="9" w:qFormat="1"/>
     <w:lsdException w:name="heading 2" w:semiHidden="1" w:uiPriority="9" w:unhideWhenUsed="1" w:qFormat="1"/>
@@ -3576,7 +3821,6 @@
     <w:lsdException w:name="HTML Sample" w:semiHidden="1" w:unhideWhenUsed="1"/>
     <w:lsdException w:name="HTML Typewriter" w:semiHidden="1" w:unhideWhenUsed="1"/>
     <w:lsdException w:name="HTML Variable" w:semiHidden="1" w:unhideWhenUsed="1"/>
-    <w:lsdException w:name="Normal Table" w:semiHidden="1" w:unhideWhenUsed="1"/>
     <w:lsdException w:name="annotation subject" w:semiHidden="1" w:unhideWhenUsed="1"/>
     <w:lsdException w:name="No List" w:semiHidden="1" w:unhideWhenUsed="1"/>
     <w:lsdException w:name="Outline List 1" w:semiHidden="1" w:unhideWhenUsed="1"/>
@@ -3623,10 +3867,8 @@
     <w:lsdException w:name="Table Subtle 2" w:semiHidden="1" w:unhideWhenUsed="1"/>
     <w:lsdException w:name="Table Web 1" w:semiHidden="1" w:unhideWhenUsed="1"/>
     <w:lsdException w:name="Table Web 2" w:semiHidden="1" w:unhideWhenUsed="1"/>
-    <w:lsdException w:name="Table Web 3" w:semiHidden="1" w:unhideWhenUsed="1"/>
     <w:lsdException w:name="Balloon Text" w:semiHidden="1" w:unhideWhenUsed="1"/>
     <w:lsdException w:name="Table Grid" w:uiPriority="59"/>
-    <w:lsdException w:name="Table Theme" w:semiHidden="1" w:unhideWhenUsed="1"/>
     <w:lsdException w:name="Placeholder Text" w:semiHidden="1"/>
     <w:lsdException w:name="No Spacing" w:uiPriority="1" w:qFormat="1"/>
     <w:lsdException w:name="Light Shading" w:uiPriority="60"/>
@@ -3845,6 +4087,7 @@
     <w:lsdException w:name="Smart Hyperlink" w:semiHidden="1" w:unhideWhenUsed="1"/>
     <w:lsdException w:name="Hashtag" w:semiHidden="1" w:unhideWhenUsed="1"/>
     <w:lsdException w:name="Unresolved Mention" w:semiHidden="1" w:unhideWhenUsed="1"/>
+    <w:lsdException w:name="Smart Link" w:semiHidden="1" w:unhideWhenUsed="1"/>
   </w:latentStyles>
   <w:style w:type="paragraph" w:default="1" w:styleId="Normal">
     <w:name w:val="Normal"/>
@@ -4458,7 +4701,7 @@
     <w:charset w:val="00"/>
     <w:family w:val="swiss"/>
     <w:pitch w:val="variable"/>
-    <w:sig w:usb0="E0002AFF" w:usb1="C000247B" w:usb2="00000009" w:usb3="00000000" w:csb0="000001FF" w:csb1="00000000"/>
+    <w:sig w:usb0="E0002EFF" w:usb1="C000247B" w:usb2="00000009" w:usb3="00000000" w:csb0="000001FF" w:csb1="00000000"/>
   </w:font>
   <w:font w:name="Calibri Light">
     <w:panose1 w:val="020F0302020204030204"/>
@@ -4542,6 +4785,7 @@
     <w:rsid w:val="00726B61"/>
     <w:rsid w:val="00766965"/>
     <w:rsid w:val="007B03D5"/>
+    <w:rsid w:val="007D402F"/>
     <w:rsid w:val="008F58BF"/>
     <w:rsid w:val="00904D7B"/>
     <w:rsid w:val="00A007C4"/>
@@ -4604,7 +4848,7 @@
       </w:pPr>
     </w:pPrDefault>
   </w:docDefaults>
-  <w:latentStyles w:defLockedState="0" w:defUIPriority="99" w:defSemiHidden="0" w:defUnhideWhenUsed="0" w:defQFormat="0" w:count="375">
+  <w:latentStyles w:defLockedState="0" w:defUIPriority="99" w:defSemiHidden="0" w:defUnhideWhenUsed="0" w:defQFormat="0" w:count="376">
     <w:lsdException w:name="Normal" w:uiPriority="0" w:qFormat="1"/>
     <w:lsdException w:name="heading 1" w:uiPriority="9" w:qFormat="1"/>
     <w:lsdException w:name="heading 2" w:semiHidden="1" w:uiPriority="9" w:unhideWhenUsed="1" w:qFormat="1"/>
@@ -4710,7 +4954,6 @@
     <w:lsdException w:name="HTML Sample" w:semiHidden="1" w:unhideWhenUsed="1"/>
     <w:lsdException w:name="HTML Typewriter" w:semiHidden="1" w:unhideWhenUsed="1"/>
     <w:lsdException w:name="HTML Variable" w:semiHidden="1" w:unhideWhenUsed="1"/>
-    <w:lsdException w:name="Normal Table" w:semiHidden="1" w:unhideWhenUsed="1"/>
     <w:lsdException w:name="annotation subject" w:semiHidden="1" w:unhideWhenUsed="1"/>
     <w:lsdException w:name="No List" w:semiHidden="1" w:unhideWhenUsed="1"/>
     <w:lsdException w:name="Outline List 1" w:semiHidden="1" w:unhideWhenUsed="1"/>
@@ -4757,10 +5000,8 @@
     <w:lsdException w:name="Table Subtle 2" w:semiHidden="1" w:unhideWhenUsed="1"/>
     <w:lsdException w:name="Table Web 1" w:semiHidden="1" w:unhideWhenUsed="1"/>
     <w:lsdException w:name="Table Web 2" w:semiHidden="1" w:unhideWhenUsed="1"/>
-    <w:lsdException w:name="Table Web 3" w:semiHidden="1" w:unhideWhenUsed="1"/>
     <w:lsdException w:name="Balloon Text" w:semiHidden="1" w:unhideWhenUsed="1"/>
     <w:lsdException w:name="Table Grid" w:uiPriority="39"/>
-    <w:lsdException w:name="Table Theme" w:semiHidden="1" w:unhideWhenUsed="1"/>
     <w:lsdException w:name="Placeholder Text" w:semiHidden="1"/>
     <w:lsdException w:name="No Spacing" w:uiPriority="1" w:qFormat="1"/>
     <w:lsdException w:name="Light Shading" w:uiPriority="60"/>
@@ -4979,6 +5220,7 @@
     <w:lsdException w:name="Smart Hyperlink" w:semiHidden="1" w:unhideWhenUsed="1"/>
     <w:lsdException w:name="Hashtag" w:semiHidden="1" w:unhideWhenUsed="1"/>
     <w:lsdException w:name="Unresolved Mention" w:semiHidden="1" w:unhideWhenUsed="1"/>
+    <w:lsdException w:name="Smart Link" w:semiHidden="1" w:unhideWhenUsed="1"/>
   </w:latentStyles>
   <w:style w:type="paragraph" w:default="1" w:styleId="Normal">
     <w:name w:val="Normal"/>
@@ -5389,7 +5631,7 @@
 </file>
 
 <file path=customXml/itemProps3.xml><?xml version="1.0" encoding="utf-8"?>
-<ds:datastoreItem xmlns:ds="http://schemas.openxmlformats.org/officeDocument/2006/customXml" ds:itemID="{478D61B8-687E-483C-95A8-87BCE8991396}">
+<ds:datastoreItem xmlns:ds="http://schemas.openxmlformats.org/officeDocument/2006/customXml" ds:itemID="{604A8B59-945F-480B-A2A6-E2E22949A01D}">
   <ds:schemaRefs>
     <ds:schemaRef ds:uri="http://schemas.openxmlformats.org/officeDocument/2006/bibliography"/>
   </ds:schemaRefs>

</xml_diff>